<commit_message>
Testing for Send Product Finish
</commit_message>
<xml_diff>
--- a/Documentation/ITC309 Software Development Project 2/Tests/Functional Tests/Cycle 1/Send Product Use case/Test Cases/Send Product Test Cases.docx
+++ b/Documentation/ITC309 Software Development Project 2/Tests/Functional Tests/Cycle 1/Send Product Use case/Test Cases/Send Product Test Cases.docx
@@ -535,7 +535,10 @@
               <w:t>Appropriate</w:t>
             </w:r>
             <w:r>
-              <w:t xml:space="preserve"> allert</w:t>
+              <w:t xml:space="preserve"> </w:t>
+            </w:r>
+            <w:r>
+              <w:t>alert</w:t>
             </w:r>
             <w:r>
               <w:t xml:space="preserve"> message is displayed.</w:t>
@@ -1058,7 +1061,21 @@
                 <w:sz w:val="28"/>
                 <w:szCs w:val="28"/>
               </w:rPr>
-              <w:t>Send Product With The Same Product Item Code</w:t>
+              <w:t xml:space="preserve">Send Product With The </w:t>
+            </w:r>
+            <w:r>
+              <w:rPr>
+                <w:sz w:val="28"/>
+                <w:szCs w:val="28"/>
+              </w:rPr>
+              <w:t>Duplicate</w:t>
+            </w:r>
+            <w:r>
+              <w:rPr>
+                <w:sz w:val="28"/>
+                <w:szCs w:val="28"/>
+              </w:rPr>
+              <w:t xml:space="preserve"> Product Item Code</w:t>
             </w:r>
           </w:p>
           <w:p>
@@ -1220,7 +1237,7 @@
               </w:rPr>
             </w:pPr>
             <w:r>
-              <w:t>Appropriate Alert message is displayed.</w:t>
+              <w:t>Sending Products should be sent to the destination, the status of transfer change to “Sending” to wait for the receiver accept it, the quantity of sending product from sending location should be reduced. Appropriate Alert message is displayed for the duplicate product when adding to the cart table.</w:t>
             </w:r>
           </w:p>
         </w:tc>
@@ -1286,7 +1303,7 @@
                 <w:sz w:val="28"/>
                 <w:szCs w:val="28"/>
               </w:rPr>
-              <w:t>Send Product With To Destination Which Have The Sending Product</w:t>
+              <w:t>Send Product Without Choosing The Destination</w:t>
             </w:r>
           </w:p>
           <w:p>
@@ -1400,7 +1417,8 @@
               <w:jc w:val="both"/>
             </w:pPr>
             <w:r>
-              <w:t>Sending product and its normal quantity to the destination which already recorded its information in the system.</w:t>
+              <w:lastRenderedPageBreak/>
+              <w:t>Sending product and its normal quantity without selecting the destination.</w:t>
             </w:r>
           </w:p>
         </w:tc>
@@ -1421,7 +1439,7 @@
               </w:rPr>
             </w:pPr>
             <w:r>
-              <w:t xml:space="preserve">Meta data must exist, product and product details like product item code, location ID and product quantity. </w:t>
+              <w:t xml:space="preserve">Meta data must exist, product and product details like product item code, location ID and product quantity in sending location. </w:t>
             </w:r>
           </w:p>
         </w:tc>
@@ -1442,7 +1460,7 @@
               </w:rPr>
             </w:pPr>
             <w:r>
-              <w:t>Sending Products should be sent to the destination, the status of transfer change to “Sending” to wait for the receiver accept it, the quantity of sending product from sending location should be reduced.</w:t>
+              <w:t>Appropriate Alert message is displayed.</w:t>
             </w:r>
           </w:p>
         </w:tc>
@@ -1459,464 +1477,9 @@
             </w:pPr>
             <w:r>
               <w:t>Product Item Code, Sending Location ID, Destination Location ID, Product Quantity, Description.</w:t>
-            </w:r>
-          </w:p>
-        </w:tc>
-      </w:tr>
-      <w:tr>
-        <w:trPr>
-          <w:trHeight w:val="692"/>
-        </w:trPr>
-        <w:tc>
-          <w:tcPr>
-            <w:tcW w:w="10170" w:type="dxa"/>
-            <w:gridSpan w:val="4"/>
-            <w:shd w:val="clear" w:color="auto" w:fill="D9E2F3" w:themeFill="accent1" w:themeFillTint="33"/>
-          </w:tcPr>
-          <w:p>
-            <w:pPr>
-              <w:pStyle w:val="Heading1"/>
-              <w:outlineLvl w:val="0"/>
-              <w:rPr>
-                <w:sz w:val="28"/>
-                <w:szCs w:val="28"/>
-              </w:rPr>
-            </w:pPr>
-            <w:r>
-              <w:rPr>
-                <w:sz w:val="28"/>
-                <w:szCs w:val="28"/>
-              </w:rPr>
-              <w:lastRenderedPageBreak/>
-              <w:t>SPT00</w:t>
-            </w:r>
-            <w:r>
-              <w:rPr>
-                <w:sz w:val="28"/>
-                <w:szCs w:val="28"/>
-              </w:rPr>
-              <w:t>7</w:t>
-            </w:r>
-            <w:r>
-              <w:rPr>
-                <w:sz w:val="28"/>
-                <w:szCs w:val="28"/>
-              </w:rPr>
-              <w:t xml:space="preserve">- </w:t>
-            </w:r>
-            <w:r>
-              <w:rPr>
-                <w:sz w:val="28"/>
-                <w:szCs w:val="28"/>
-              </w:rPr>
-              <w:t>Send Product With To Destination Which Does Not Have The Sending Product</w:t>
-            </w:r>
-          </w:p>
-          <w:p>
-            <w:pPr>
-              <w:rPr>
-                <w:b/>
-              </w:rPr>
-            </w:pPr>
-          </w:p>
-        </w:tc>
-      </w:tr>
-      <w:tr>
-        <w:tc>
-          <w:tcPr>
-            <w:tcW w:w="3060" w:type="dxa"/>
-            <w:shd w:val="clear" w:color="auto" w:fill="8EAADB" w:themeFill="accent1" w:themeFillTint="99"/>
-          </w:tcPr>
-          <w:p>
-            <w:pPr>
-              <w:rPr>
-                <w:b/>
-              </w:rPr>
-            </w:pPr>
-            <w:r>
-              <w:rPr>
-                <w:b/>
-              </w:rPr>
-              <w:t>Description</w:t>
-            </w:r>
-          </w:p>
-        </w:tc>
-        <w:tc>
-          <w:tcPr>
-            <w:tcW w:w="2159" w:type="dxa"/>
-            <w:shd w:val="clear" w:color="auto" w:fill="8EAADB" w:themeFill="accent1" w:themeFillTint="99"/>
-          </w:tcPr>
-          <w:p>
-            <w:pPr>
-              <w:rPr>
-                <w:b/>
-              </w:rPr>
-            </w:pPr>
-            <w:r>
-              <w:rPr>
-                <w:b/>
-              </w:rPr>
-              <w:t>Pre-Conditions</w:t>
-            </w:r>
-          </w:p>
-        </w:tc>
-        <w:tc>
-          <w:tcPr>
-            <w:tcW w:w="2521" w:type="dxa"/>
-            <w:shd w:val="clear" w:color="auto" w:fill="8EAADB" w:themeFill="accent1" w:themeFillTint="99"/>
-          </w:tcPr>
-          <w:p>
-            <w:pPr>
-              <w:rPr>
-                <w:b/>
-              </w:rPr>
-            </w:pPr>
-            <w:r>
-              <w:rPr>
-                <w:b/>
-              </w:rPr>
-              <w:t>Post-Conditions</w:t>
-            </w:r>
-          </w:p>
-          <w:p>
-            <w:pPr>
-              <w:rPr>
-                <w:b/>
-              </w:rPr>
-            </w:pPr>
-          </w:p>
-        </w:tc>
-        <w:tc>
-          <w:tcPr>
-            <w:tcW w:w="2430" w:type="dxa"/>
-            <w:shd w:val="clear" w:color="auto" w:fill="8EAADB" w:themeFill="accent1" w:themeFillTint="99"/>
-          </w:tcPr>
-          <w:p>
-            <w:pPr>
-              <w:rPr>
-                <w:b/>
-              </w:rPr>
-            </w:pPr>
-            <w:r>
-              <w:rPr>
-                <w:b/>
-              </w:rPr>
-              <w:t>Data Required</w:t>
-            </w:r>
-          </w:p>
-          <w:p>
-            <w:pPr>
-              <w:rPr>
-                <w:b/>
-              </w:rPr>
-            </w:pPr>
-          </w:p>
-        </w:tc>
-      </w:tr>
-      <w:tr>
-        <w:tc>
-          <w:tcPr>
-            <w:tcW w:w="3060" w:type="dxa"/>
-          </w:tcPr>
-          <w:p>
-            <w:pPr>
-              <w:jc w:val="both"/>
-            </w:pPr>
-            <w:r>
-              <w:t>Sending product and its normal quantity to the destination which had not recorded its information in the system.</w:t>
-            </w:r>
-          </w:p>
-        </w:tc>
-        <w:tc>
-          <w:tcPr>
-            <w:tcW w:w="2159" w:type="dxa"/>
-          </w:tcPr>
-          <w:p>
-            <w:pPr>
-              <w:pStyle w:val="ListParagraph"/>
-              <w:numPr>
-                <w:ilvl w:val="0"/>
-                <w:numId w:val="1"/>
-              </w:numPr>
-              <w:jc w:val="both"/>
-              <w:rPr>
-                <w:b/>
-              </w:rPr>
-            </w:pPr>
-            <w:r>
-              <w:t xml:space="preserve">Meta data must exist, product and product details like product item code, location ID and product quantity in sending location. </w:t>
-            </w:r>
-          </w:p>
-        </w:tc>
-        <w:tc>
-          <w:tcPr>
-            <w:tcW w:w="2521" w:type="dxa"/>
-          </w:tcPr>
-          <w:p>
-            <w:pPr>
-              <w:pStyle w:val="ListParagraph"/>
-              <w:numPr>
-                <w:ilvl w:val="0"/>
-                <w:numId w:val="1"/>
-              </w:numPr>
-              <w:jc w:val="both"/>
-              <w:rPr>
-                <w:b/>
-              </w:rPr>
-            </w:pPr>
-            <w:r>
-              <w:t>Sending Products should be sent to the destination, the status of transfer change to “Sending” to wait for the receiver accept it, the destination location insert this new product to their system.</w:t>
-            </w:r>
-          </w:p>
-        </w:tc>
-        <w:tc>
-          <w:tcPr>
-            <w:tcW w:w="2430" w:type="dxa"/>
-          </w:tcPr>
-          <w:p>
-            <w:pPr>
-              <w:jc w:val="both"/>
-              <w:rPr>
-                <w:b/>
-              </w:rPr>
-            </w:pPr>
-            <w:r>
-              <w:t>Product Item Code, Sending Location ID, Destination Location ID, Product Quantity, Description.</w:t>
-            </w:r>
-          </w:p>
-        </w:tc>
-      </w:tr>
-      <w:tr>
-        <w:trPr>
-          <w:trHeight w:val="692"/>
-        </w:trPr>
-        <w:tc>
-          <w:tcPr>
-            <w:tcW w:w="10170" w:type="dxa"/>
-            <w:gridSpan w:val="4"/>
-            <w:shd w:val="clear" w:color="auto" w:fill="D9E2F3" w:themeFill="accent1" w:themeFillTint="33"/>
-          </w:tcPr>
-          <w:p>
-            <w:pPr>
-              <w:pStyle w:val="Heading1"/>
-              <w:outlineLvl w:val="0"/>
-              <w:rPr>
-                <w:sz w:val="28"/>
-                <w:szCs w:val="28"/>
-              </w:rPr>
-            </w:pPr>
-            <w:r>
-              <w:rPr>
-                <w:sz w:val="28"/>
-                <w:szCs w:val="28"/>
-              </w:rPr>
-              <w:t>SPT00</w:t>
-            </w:r>
-            <w:r>
-              <w:rPr>
-                <w:sz w:val="28"/>
-                <w:szCs w:val="28"/>
-              </w:rPr>
-              <w:t>8</w:t>
             </w:r>
             <w:bookmarkStart w:id="0" w:name="_GoBack"/>
             <w:bookmarkEnd w:id="0"/>
-            <w:r>
-              <w:rPr>
-                <w:sz w:val="28"/>
-                <w:szCs w:val="28"/>
-              </w:rPr>
-              <w:t xml:space="preserve">- </w:t>
-            </w:r>
-            <w:r>
-              <w:rPr>
-                <w:sz w:val="28"/>
-                <w:szCs w:val="28"/>
-              </w:rPr>
-              <w:t>Send Product With</w:t>
-            </w:r>
-            <w:r>
-              <w:rPr>
-                <w:sz w:val="28"/>
-                <w:szCs w:val="28"/>
-              </w:rPr>
-              <w:t>out Choosing The Destination</w:t>
-            </w:r>
-          </w:p>
-          <w:p>
-            <w:pPr>
-              <w:rPr>
-                <w:b/>
-              </w:rPr>
-            </w:pPr>
-          </w:p>
-        </w:tc>
-      </w:tr>
-      <w:tr>
-        <w:tc>
-          <w:tcPr>
-            <w:tcW w:w="3060" w:type="dxa"/>
-            <w:shd w:val="clear" w:color="auto" w:fill="8EAADB" w:themeFill="accent1" w:themeFillTint="99"/>
-          </w:tcPr>
-          <w:p>
-            <w:pPr>
-              <w:rPr>
-                <w:b/>
-              </w:rPr>
-            </w:pPr>
-            <w:r>
-              <w:rPr>
-                <w:b/>
-              </w:rPr>
-              <w:t>Description</w:t>
-            </w:r>
-          </w:p>
-        </w:tc>
-        <w:tc>
-          <w:tcPr>
-            <w:tcW w:w="2159" w:type="dxa"/>
-            <w:shd w:val="clear" w:color="auto" w:fill="8EAADB" w:themeFill="accent1" w:themeFillTint="99"/>
-          </w:tcPr>
-          <w:p>
-            <w:pPr>
-              <w:rPr>
-                <w:b/>
-              </w:rPr>
-            </w:pPr>
-            <w:r>
-              <w:rPr>
-                <w:b/>
-              </w:rPr>
-              <w:t>Pre-Conditions</w:t>
-            </w:r>
-          </w:p>
-        </w:tc>
-        <w:tc>
-          <w:tcPr>
-            <w:tcW w:w="2521" w:type="dxa"/>
-            <w:shd w:val="clear" w:color="auto" w:fill="8EAADB" w:themeFill="accent1" w:themeFillTint="99"/>
-          </w:tcPr>
-          <w:p>
-            <w:pPr>
-              <w:rPr>
-                <w:b/>
-              </w:rPr>
-            </w:pPr>
-            <w:r>
-              <w:rPr>
-                <w:b/>
-              </w:rPr>
-              <w:t>Post-Conditions</w:t>
-            </w:r>
-          </w:p>
-          <w:p>
-            <w:pPr>
-              <w:rPr>
-                <w:b/>
-              </w:rPr>
-            </w:pPr>
-          </w:p>
-        </w:tc>
-        <w:tc>
-          <w:tcPr>
-            <w:tcW w:w="2430" w:type="dxa"/>
-            <w:shd w:val="clear" w:color="auto" w:fill="8EAADB" w:themeFill="accent1" w:themeFillTint="99"/>
-          </w:tcPr>
-          <w:p>
-            <w:pPr>
-              <w:rPr>
-                <w:b/>
-              </w:rPr>
-            </w:pPr>
-            <w:r>
-              <w:rPr>
-                <w:b/>
-              </w:rPr>
-              <w:t>Data Required</w:t>
-            </w:r>
-          </w:p>
-          <w:p>
-            <w:pPr>
-              <w:rPr>
-                <w:b/>
-              </w:rPr>
-            </w:pPr>
-          </w:p>
-        </w:tc>
-      </w:tr>
-      <w:tr>
-        <w:tc>
-          <w:tcPr>
-            <w:tcW w:w="3060" w:type="dxa"/>
-          </w:tcPr>
-          <w:p>
-            <w:pPr>
-              <w:jc w:val="both"/>
-            </w:pPr>
-            <w:r>
-              <w:t xml:space="preserve">Sending product and its normal quantity </w:t>
-            </w:r>
-            <w:r>
-              <w:t>without selecting the destination.</w:t>
-            </w:r>
-          </w:p>
-        </w:tc>
-        <w:tc>
-          <w:tcPr>
-            <w:tcW w:w="2159" w:type="dxa"/>
-          </w:tcPr>
-          <w:p>
-            <w:pPr>
-              <w:pStyle w:val="ListParagraph"/>
-              <w:numPr>
-                <w:ilvl w:val="0"/>
-                <w:numId w:val="1"/>
-              </w:numPr>
-              <w:jc w:val="both"/>
-              <w:rPr>
-                <w:b/>
-              </w:rPr>
-            </w:pPr>
-            <w:r>
-              <w:t xml:space="preserve">Meta data must exist, product and product details like product item code, location ID and product quantity in sending location. </w:t>
-            </w:r>
-          </w:p>
-        </w:tc>
-        <w:tc>
-          <w:tcPr>
-            <w:tcW w:w="2521" w:type="dxa"/>
-          </w:tcPr>
-          <w:p>
-            <w:pPr>
-              <w:pStyle w:val="ListParagraph"/>
-              <w:numPr>
-                <w:ilvl w:val="0"/>
-                <w:numId w:val="1"/>
-              </w:numPr>
-              <w:jc w:val="both"/>
-              <w:rPr>
-                <w:b/>
-              </w:rPr>
-            </w:pPr>
-            <w:r>
-              <w:t>Appropriate Alert message is displayed.</w:t>
-            </w:r>
-          </w:p>
-        </w:tc>
-        <w:tc>
-          <w:tcPr>
-            <w:tcW w:w="2430" w:type="dxa"/>
-          </w:tcPr>
-          <w:p>
-            <w:pPr>
-              <w:jc w:val="both"/>
-              <w:rPr>
-                <w:b/>
-              </w:rPr>
-            </w:pPr>
-            <w:r>
-              <w:t>Product Item Code, Sending Location ID, Destination Location ID, Product Quantity, Description.</w:t>
-            </w:r>
           </w:p>
         </w:tc>
       </w:tr>
@@ -2886,7 +2449,7 @@
 </file>
 
 <file path=customXml/itemProps1.xml><?xml version="1.0" encoding="utf-8"?>
-<ds:datastoreItem xmlns:ds="http://schemas.openxmlformats.org/officeDocument/2006/customXml" ds:itemID="{38C3AE1E-F1BB-1344-9AE6-8F543ADA2F72}">
+<ds:datastoreItem xmlns:ds="http://schemas.openxmlformats.org/officeDocument/2006/customXml" ds:itemID="{11C1D9B7-A224-2945-87ED-817101C47A56}">
   <ds:schemaRefs>
     <ds:schemaRef ds:uri="http://schemas.openxmlformats.org/officeDocument/2006/bibliography"/>
   </ds:schemaRefs>

</xml_diff>